<commit_message>
update desgin & function
</commit_message>
<xml_diff>
--- a/design/Functionality.docx
+++ b/design/Functionality.docx
@@ -1010,24 +1010,6 @@
         <w:rPr>
           <w:color w:val="000000" w:themeColor="text1"/>
         </w:rPr>
-        <w:t>Khi người dùng nhập địa chỉ, tự đông tìm nhà kho gần nhất để xuất hàng.</w:t>
-      </w:r>
-    </w:p>
-    <w:p>
-      <w:pPr>
-        <w:pStyle w:val="ListParagraph"/>
-        <w:numPr>
-          <w:ilvl w:val="1"/>
-          <w:numId w:val="3"/>
-        </w:numPr>
-        <w:rPr>
-          <w:color w:val="000000" w:themeColor="text1"/>
-        </w:rPr>
-      </w:pPr>
-      <w:r>
-        <w:rPr>
-          <w:color w:val="000000" w:themeColor="text1"/>
-        </w:rPr>
         <w:t>Khi người dùng đã nhập đầy đủ thông tin và bấ</w:t>
       </w:r>
       <w:r>
@@ -1332,32 +1314,86 @@
         <w:rPr>
           <w:color w:val="000000" w:themeColor="text1"/>
         </w:rPr>
+        <w:t>Phase 1:</w:t>
+      </w:r>
+    </w:p>
+    <w:p>
+      <w:pPr>
+        <w:pStyle w:val="ListParagraph"/>
+        <w:numPr>
+          <w:ilvl w:val="2"/>
+          <w:numId w:val="3"/>
+        </w:numPr>
+        <w:rPr>
+          <w:color w:val="000000" w:themeColor="text1"/>
+        </w:rPr>
+      </w:pPr>
+      <w:r>
+        <w:rPr>
+          <w:color w:val="000000" w:themeColor="text1"/>
+        </w:rPr>
+        <w:t>MySQL Fulltext search</w:t>
+      </w:r>
+      <w:r>
+        <w:rPr>
+          <w:color w:val="000000" w:themeColor="text1"/>
+        </w:rPr>
+        <w:t>.</w:t>
+      </w:r>
+    </w:p>
+    <w:p>
+      <w:pPr>
+        <w:pStyle w:val="ListParagraph"/>
+        <w:numPr>
+          <w:ilvl w:val="1"/>
+          <w:numId w:val="3"/>
+        </w:numPr>
+        <w:rPr>
+          <w:color w:val="000000" w:themeColor="text1"/>
+        </w:rPr>
+      </w:pPr>
+      <w:r>
+        <w:rPr>
+          <w:color w:val="000000" w:themeColor="text1"/>
+        </w:rPr>
+        <w:t>Phase 2:</w:t>
+      </w:r>
+    </w:p>
+    <w:p>
+      <w:pPr>
+        <w:pStyle w:val="ListParagraph"/>
+        <w:numPr>
+          <w:ilvl w:val="2"/>
+          <w:numId w:val="3"/>
+        </w:numPr>
+        <w:rPr>
+          <w:color w:val="000000" w:themeColor="text1"/>
+        </w:rPr>
+      </w:pPr>
+      <w:r>
+        <w:rPr>
+          <w:color w:val="000000" w:themeColor="text1"/>
+        </w:rPr>
         <w:t>Sử dung ElasticSearch để lưu index tên của món hàng</w:t>
       </w:r>
       <w:r>
         <w:rPr>
           <w:color w:val="000000" w:themeColor="text1"/>
         </w:rPr>
-        <w:t>. (Thực ra MySQL vẫn có full text search hoạt động gần giống như search engine, nhưng mình làm phần này có thể đc đánh giá cao</w:t>
-      </w:r>
-      <w:r>
-        <w:rPr>
-          <w:color w:val="000000" w:themeColor="text1"/>
-        </w:rPr>
-        <w:t>, em đã làm qua ES nên không vấn đề gì</w:t>
-      </w:r>
-      <w:r>
-        <w:rPr>
-          <w:color w:val="000000" w:themeColor="text1"/>
-        </w:rPr>
-        <w:t>).</w:t>
-      </w:r>
-    </w:p>
-    <w:p>
-      <w:pPr>
-        <w:pStyle w:val="ListParagraph"/>
-        <w:numPr>
-          <w:ilvl w:val="1"/>
+        <w:t xml:space="preserve">. </w:t>
+      </w:r>
+      <w:r>
+        <w:rPr>
+          <w:color w:val="000000" w:themeColor="text1"/>
+        </w:rPr>
+        <w:t>Khi nhập dữ liệu, dữ liệu sẽ vào 2 bên, 1 bên DB và 1 bên ES.</w:t>
+      </w:r>
+    </w:p>
+    <w:p>
+      <w:pPr>
+        <w:pStyle w:val="ListParagraph"/>
+        <w:numPr>
+          <w:ilvl w:val="2"/>
           <w:numId w:val="3"/>
         </w:numPr>
         <w:rPr>
@@ -1368,24 +1404,6 @@
         <w:rPr>
           <w:color w:val="000000" w:themeColor="text1"/>
         </w:rPr>
-        <w:t>Khi nhập dữ liệu, dữ liệu sẽ vào 2 bên, 1 bên DB và 1 bên ES.</w:t>
-      </w:r>
-    </w:p>
-    <w:p>
-      <w:pPr>
-        <w:pStyle w:val="ListParagraph"/>
-        <w:numPr>
-          <w:ilvl w:val="1"/>
-          <w:numId w:val="3"/>
-        </w:numPr>
-        <w:rPr>
-          <w:color w:val="000000" w:themeColor="text1"/>
-        </w:rPr>
-      </w:pPr>
-      <w:r>
-        <w:rPr>
-          <w:color w:val="000000" w:themeColor="text1"/>
-        </w:rPr>
         <w:t>Lưu ý dữ liệu trong ES chỉ lưu những trường thường đc user tìm kiếm, như id, tên sản phẩm, danh mục, mô tả chi tiết.</w:t>
       </w:r>
     </w:p>
@@ -1393,7 +1411,7 @@
       <w:pPr>
         <w:pStyle w:val="ListParagraph"/>
         <w:numPr>
-          <w:ilvl w:val="1"/>
+          <w:ilvl w:val="2"/>
           <w:numId w:val="3"/>
         </w:numPr>
         <w:rPr>
@@ -1440,6 +1458,44 @@
       <w:pPr>
         <w:pStyle w:val="ListParagraph"/>
         <w:numPr>
+          <w:ilvl w:val="1"/>
+          <w:numId w:val="3"/>
+        </w:numPr>
+        <w:rPr>
+          <w:color w:val="000000" w:themeColor="text1"/>
+        </w:rPr>
+      </w:pPr>
+      <w:bookmarkStart w:id="0" w:name="_GoBack"/>
+      <w:r>
+        <w:rPr>
+          <w:color w:val="000000" w:themeColor="text1"/>
+        </w:rPr>
+        <w:t>Cookie</w:t>
+      </w:r>
+    </w:p>
+    <w:p>
+      <w:pPr>
+        <w:pStyle w:val="ListParagraph"/>
+        <w:numPr>
+          <w:ilvl w:val="1"/>
+          <w:numId w:val="3"/>
+        </w:numPr>
+        <w:rPr>
+          <w:color w:val="000000" w:themeColor="text1"/>
+        </w:rPr>
+      </w:pPr>
+      <w:r>
+        <w:rPr>
+          <w:color w:val="000000" w:themeColor="text1"/>
+        </w:rPr>
+        <w:t>Session</w:t>
+      </w:r>
+    </w:p>
+    <w:bookmarkEnd w:id="0"/>
+    <w:p>
+      <w:pPr>
+        <w:pStyle w:val="ListParagraph"/>
+        <w:numPr>
           <w:ilvl w:val="0"/>
           <w:numId w:val="3"/>
         </w:numPr>
@@ -1461,18 +1517,141 @@
     <w:p>
       <w:pPr>
         <w:pStyle w:val="ListParagraph"/>
+        <w:rPr>
+          <w:b/>
+          <w:color w:val="FF0000"/>
+          <w:u w:val="single"/>
+        </w:rPr>
+      </w:pPr>
+    </w:p>
+    <w:p>
+      <w:pPr>
+        <w:pStyle w:val="ListParagraph"/>
         <w:numPr>
           <w:ilvl w:val="0"/>
-          <w:numId w:val="3"/>
-        </w:numPr>
-        <w:rPr>
-          <w:b/>
-          <w:color w:val="FF0000"/>
-          <w:u w:val="single"/>
-        </w:rPr>
-      </w:pPr>
-      <w:bookmarkStart w:id="0" w:name="_GoBack"/>
-      <w:bookmarkEnd w:id="0"/>
+          <w:numId w:val="5"/>
+        </w:numPr>
+        <w:rPr>
+          <w:b/>
+          <w:color w:val="FF0000"/>
+          <w:u w:val="single"/>
+        </w:rPr>
+      </w:pPr>
+      <w:r>
+        <w:rPr>
+          <w:b/>
+          <w:color w:val="FF0000"/>
+          <w:u w:val="single"/>
+        </w:rPr>
+        <w:br w:type="page"/>
+      </w:r>
+    </w:p>
+    <w:p>
+      <w:pPr>
+        <w:ind w:left="360"/>
+        <w:rPr>
+          <w:b/>
+          <w:color w:val="FF0000"/>
+          <w:u w:val="single"/>
+        </w:rPr>
+      </w:pPr>
+      <w:r>
+        <w:rPr>
+          <w:b/>
+          <w:color w:val="FF0000"/>
+          <w:u w:val="single"/>
+        </w:rPr>
+        <w:lastRenderedPageBreak/>
+        <w:t>CHức năng admin:</w:t>
+      </w:r>
+    </w:p>
+    <w:p>
+      <w:pPr>
+        <w:pStyle w:val="ListParagraph"/>
+        <w:numPr>
+          <w:ilvl w:val="0"/>
+          <w:numId w:val="5"/>
+        </w:numPr>
+        <w:rPr>
+          <w:b/>
+          <w:color w:val="FF0000"/>
+          <w:u w:val="single"/>
+        </w:rPr>
+      </w:pPr>
+      <w:r>
+        <w:rPr>
+          <w:b/>
+          <w:color w:val="FF0000"/>
+          <w:u w:val="single"/>
+        </w:rPr>
+        <w:t>Order</w:t>
+      </w:r>
+    </w:p>
+    <w:p>
+      <w:pPr>
+        <w:pStyle w:val="ListParagraph"/>
+        <w:numPr>
+          <w:ilvl w:val="0"/>
+          <w:numId w:val="5"/>
+        </w:numPr>
+        <w:rPr>
+          <w:b/>
+          <w:color w:val="FF0000"/>
+          <w:u w:val="single"/>
+        </w:rPr>
+      </w:pPr>
+      <w:r>
+        <w:rPr>
+          <w:b/>
+          <w:color w:val="FF0000"/>
+          <w:u w:val="single"/>
+        </w:rPr>
+        <w:t>User</w:t>
+      </w:r>
+    </w:p>
+    <w:p>
+      <w:pPr>
+        <w:pStyle w:val="ListParagraph"/>
+        <w:numPr>
+          <w:ilvl w:val="0"/>
+          <w:numId w:val="5"/>
+        </w:numPr>
+        <w:rPr>
+          <w:b/>
+          <w:color w:val="FF0000"/>
+          <w:u w:val="single"/>
+        </w:rPr>
+      </w:pPr>
+      <w:r>
+        <w:rPr>
+          <w:b/>
+          <w:color w:val="FF0000"/>
+          <w:u w:val="single"/>
+        </w:rPr>
+        <w:t>Nhập/sửa sản phẩm</w:t>
+      </w:r>
+    </w:p>
+    <w:p>
+      <w:pPr>
+        <w:pStyle w:val="ListParagraph"/>
+        <w:numPr>
+          <w:ilvl w:val="0"/>
+          <w:numId w:val="5"/>
+        </w:numPr>
+        <w:rPr>
+          <w:b/>
+          <w:color w:val="FF0000"/>
+          <w:u w:val="single"/>
+        </w:rPr>
+      </w:pPr>
+      <w:r>
+        <w:rPr>
+          <w:b/>
+          <w:color w:val="FF0000"/>
+          <w:u w:val="single"/>
+        </w:rPr>
+        <w:t>Nhập khuyến mãi</w:t>
+      </w:r>
     </w:p>
     <w:sectPr>
       <w:pgSz w:w="12240" w:h="15840"/>
@@ -1487,6 +1666,119 @@
 <file path=word/numbering.xml><?xml version="1.0" encoding="utf-8"?>
 <w:numbering xmlns:wpc="http://schemas.microsoft.com/office/word/2010/wordprocessingCanvas" xmlns:mc="http://schemas.openxmlformats.org/markup-compatibility/2006" xmlns:o="urn:schemas-microsoft-com:office:office" xmlns:r="http://schemas.openxmlformats.org/officeDocument/2006/relationships" xmlns:m="http://schemas.openxmlformats.org/officeDocument/2006/math" xmlns:v="urn:schemas-microsoft-com:vml" xmlns:wp14="http://schemas.microsoft.com/office/word/2010/wordprocessingDrawing" xmlns:wp="http://schemas.openxmlformats.org/drawingml/2006/wordprocessingDrawing" xmlns:w10="urn:schemas-microsoft-com:office:word" xmlns:w="http://schemas.openxmlformats.org/wordprocessingml/2006/main" xmlns:w14="http://schemas.microsoft.com/office/word/2010/wordml" xmlns:w15="http://schemas.microsoft.com/office/word/2012/wordml" xmlns:wpg="http://schemas.microsoft.com/office/word/2010/wordprocessingGroup" xmlns:wpi="http://schemas.microsoft.com/office/word/2010/wordprocessingInk" xmlns:wne="http://schemas.microsoft.com/office/word/2006/wordml" xmlns:wps="http://schemas.microsoft.com/office/word/2010/wordprocessingShape" mc:Ignorable="w14 w15 wp14">
   <w:abstractNum w:abstractNumId="0">
+    <w:nsid w:val="00BC6C24"/>
+    <w:multiLevelType w:val="hybridMultilevel"/>
+    <w:tmpl w:val="EC2CDEE2"/>
+    <w:lvl w:ilvl="0" w:tplc="04090001">
+      <w:start w:val="1"/>
+      <w:numFmt w:val="bullet"/>
+      <w:lvlText w:val=""/>
+      <w:lvlJc w:val="left"/>
+      <w:pPr>
+        <w:ind w:left="720" w:hanging="360"/>
+      </w:pPr>
+      <w:rPr>
+        <w:rFonts w:ascii="Symbol" w:hAnsi="Symbol" w:hint="default"/>
+      </w:rPr>
+    </w:lvl>
+    <w:lvl w:ilvl="1" w:tplc="04090003" w:tentative="1">
+      <w:start w:val="1"/>
+      <w:numFmt w:val="bullet"/>
+      <w:lvlText w:val="o"/>
+      <w:lvlJc w:val="left"/>
+      <w:pPr>
+        <w:ind w:left="1440" w:hanging="360"/>
+      </w:pPr>
+      <w:rPr>
+        <w:rFonts w:ascii="Courier New" w:hAnsi="Courier New" w:cs="Courier New" w:hint="default"/>
+      </w:rPr>
+    </w:lvl>
+    <w:lvl w:ilvl="2" w:tplc="04090005" w:tentative="1">
+      <w:start w:val="1"/>
+      <w:numFmt w:val="bullet"/>
+      <w:lvlText w:val=""/>
+      <w:lvlJc w:val="left"/>
+      <w:pPr>
+        <w:ind w:left="2160" w:hanging="360"/>
+      </w:pPr>
+      <w:rPr>
+        <w:rFonts w:ascii="Wingdings" w:hAnsi="Wingdings" w:hint="default"/>
+      </w:rPr>
+    </w:lvl>
+    <w:lvl w:ilvl="3" w:tplc="04090001" w:tentative="1">
+      <w:start w:val="1"/>
+      <w:numFmt w:val="bullet"/>
+      <w:lvlText w:val=""/>
+      <w:lvlJc w:val="left"/>
+      <w:pPr>
+        <w:ind w:left="2880" w:hanging="360"/>
+      </w:pPr>
+      <w:rPr>
+        <w:rFonts w:ascii="Symbol" w:hAnsi="Symbol" w:hint="default"/>
+      </w:rPr>
+    </w:lvl>
+    <w:lvl w:ilvl="4" w:tplc="04090003" w:tentative="1">
+      <w:start w:val="1"/>
+      <w:numFmt w:val="bullet"/>
+      <w:lvlText w:val="o"/>
+      <w:lvlJc w:val="left"/>
+      <w:pPr>
+        <w:ind w:left="3600" w:hanging="360"/>
+      </w:pPr>
+      <w:rPr>
+        <w:rFonts w:ascii="Courier New" w:hAnsi="Courier New" w:cs="Courier New" w:hint="default"/>
+      </w:rPr>
+    </w:lvl>
+    <w:lvl w:ilvl="5" w:tplc="04090005" w:tentative="1">
+      <w:start w:val="1"/>
+      <w:numFmt w:val="bullet"/>
+      <w:lvlText w:val=""/>
+      <w:lvlJc w:val="left"/>
+      <w:pPr>
+        <w:ind w:left="4320" w:hanging="360"/>
+      </w:pPr>
+      <w:rPr>
+        <w:rFonts w:ascii="Wingdings" w:hAnsi="Wingdings" w:hint="default"/>
+      </w:rPr>
+    </w:lvl>
+    <w:lvl w:ilvl="6" w:tplc="04090001" w:tentative="1">
+      <w:start w:val="1"/>
+      <w:numFmt w:val="bullet"/>
+      <w:lvlText w:val=""/>
+      <w:lvlJc w:val="left"/>
+      <w:pPr>
+        <w:ind w:left="5040" w:hanging="360"/>
+      </w:pPr>
+      <w:rPr>
+        <w:rFonts w:ascii="Symbol" w:hAnsi="Symbol" w:hint="default"/>
+      </w:rPr>
+    </w:lvl>
+    <w:lvl w:ilvl="7" w:tplc="04090003" w:tentative="1">
+      <w:start w:val="1"/>
+      <w:numFmt w:val="bullet"/>
+      <w:lvlText w:val="o"/>
+      <w:lvlJc w:val="left"/>
+      <w:pPr>
+        <w:ind w:left="5760" w:hanging="360"/>
+      </w:pPr>
+      <w:rPr>
+        <w:rFonts w:ascii="Courier New" w:hAnsi="Courier New" w:cs="Courier New" w:hint="default"/>
+      </w:rPr>
+    </w:lvl>
+    <w:lvl w:ilvl="8" w:tplc="04090005" w:tentative="1">
+      <w:start w:val="1"/>
+      <w:numFmt w:val="bullet"/>
+      <w:lvlText w:val=""/>
+      <w:lvlJc w:val="left"/>
+      <w:pPr>
+        <w:ind w:left="6480" w:hanging="360"/>
+      </w:pPr>
+      <w:rPr>
+        <w:rFonts w:ascii="Wingdings" w:hAnsi="Wingdings" w:hint="default"/>
+      </w:rPr>
+    </w:lvl>
+  </w:abstractNum>
+  <w:abstractNum w:abstractNumId="1">
     <w:nsid w:val="2A512D75"/>
     <w:multiLevelType w:val="hybridMultilevel"/>
     <w:tmpl w:val="C8004AFE"/>
@@ -1575,7 +1867,7 @@
       </w:pPr>
     </w:lvl>
   </w:abstractNum>
-  <w:abstractNum w:abstractNumId="1">
+  <w:abstractNum w:abstractNumId="2">
     <w:nsid w:val="4ECD57FE"/>
     <w:multiLevelType w:val="hybridMultilevel"/>
     <w:tmpl w:val="95A205EE"/>
@@ -1688,7 +1980,7 @@
       </w:rPr>
     </w:lvl>
   </w:abstractNum>
-  <w:abstractNum w:abstractNumId="2">
+  <w:abstractNum w:abstractNumId="3">
     <w:nsid w:val="5FC556C8"/>
     <w:multiLevelType w:val="hybridMultilevel"/>
     <w:tmpl w:val="2014ED14"/>
@@ -1801,10 +2093,10 @@
       </w:rPr>
     </w:lvl>
   </w:abstractNum>
-  <w:abstractNum w:abstractNumId="3">
+  <w:abstractNum w:abstractNumId="4">
     <w:nsid w:val="7F953FF1"/>
     <w:multiLevelType w:val="hybridMultilevel"/>
-    <w:tmpl w:val="95A205EE"/>
+    <w:tmpl w:val="198A2484"/>
     <w:lvl w:ilvl="0" w:tplc="04090015">
       <w:start w:val="1"/>
       <w:numFmt w:val="upperLetter"/>
@@ -1865,16 +2157,16 @@
         <w:rFonts w:ascii="Courier New" w:hAnsi="Courier New" w:cs="Courier New" w:hint="default"/>
       </w:rPr>
     </w:lvl>
-    <w:lvl w:ilvl="5" w:tplc="04090005" w:tentative="1">
-      <w:start w:val="1"/>
-      <w:numFmt w:val="bullet"/>
-      <w:lvlText w:val=""/>
+    <w:lvl w:ilvl="5" w:tplc="4E9648BA">
+      <w:start w:val="1"/>
+      <w:numFmt w:val="decimal"/>
+      <w:lvlText w:val="%6."/>
       <w:lvlJc w:val="left"/>
       <w:pPr>
         <w:ind w:left="4320" w:hanging="360"/>
       </w:pPr>
       <w:rPr>
-        <w:rFonts w:ascii="Wingdings" w:hAnsi="Wingdings" w:hint="default"/>
+        <w:rFonts w:hint="default"/>
       </w:rPr>
     </w:lvl>
     <w:lvl w:ilvl="6" w:tplc="04090001" w:tentative="1">
@@ -1915,16 +2207,19 @@
     </w:lvl>
   </w:abstractNum>
   <w:num w:numId="1">
+    <w:abstractNumId w:val="4"/>
+  </w:num>
+  <w:num w:numId="2">
+    <w:abstractNumId w:val="1"/>
+  </w:num>
+  <w:num w:numId="3">
     <w:abstractNumId w:val="3"/>
   </w:num>
-  <w:num w:numId="2">
-    <w:abstractNumId w:val="0"/>
-  </w:num>
-  <w:num w:numId="3">
+  <w:num w:numId="4">
     <w:abstractNumId w:val="2"/>
   </w:num>
-  <w:num w:numId="4">
-    <w:abstractNumId w:val="1"/>
+  <w:num w:numId="5">
+    <w:abstractNumId w:val="0"/>
   </w:num>
 </w:numbering>
 </file>

</xml_diff>

<commit_message>
Revert "update desgin & function"
This reverts commit 0d86ee0081e7d55a9275a9390f2c577bc4ed7271.
</commit_message>
<xml_diff>
--- a/design/Functionality.docx
+++ b/design/Functionality.docx
@@ -1010,6 +1010,24 @@
         <w:rPr>
           <w:color w:val="000000" w:themeColor="text1"/>
         </w:rPr>
+        <w:t>Khi người dùng nhập địa chỉ, tự đông tìm nhà kho gần nhất để xuất hàng.</w:t>
+      </w:r>
+    </w:p>
+    <w:p>
+      <w:pPr>
+        <w:pStyle w:val="ListParagraph"/>
+        <w:numPr>
+          <w:ilvl w:val="1"/>
+          <w:numId w:val="3"/>
+        </w:numPr>
+        <w:rPr>
+          <w:color w:val="000000" w:themeColor="text1"/>
+        </w:rPr>
+      </w:pPr>
+      <w:r>
+        <w:rPr>
+          <w:color w:val="000000" w:themeColor="text1"/>
+        </w:rPr>
         <w:t>Khi người dùng đã nhập đầy đủ thông tin và bấ</w:t>
       </w:r>
       <w:r>
@@ -1314,14 +1332,32 @@
         <w:rPr>
           <w:color w:val="000000" w:themeColor="text1"/>
         </w:rPr>
-        <w:t>Phase 1:</w:t>
-      </w:r>
-    </w:p>
-    <w:p>
-      <w:pPr>
-        <w:pStyle w:val="ListParagraph"/>
-        <w:numPr>
-          <w:ilvl w:val="2"/>
+        <w:t>Sử dung ElasticSearch để lưu index tên của món hàng</w:t>
+      </w:r>
+      <w:r>
+        <w:rPr>
+          <w:color w:val="000000" w:themeColor="text1"/>
+        </w:rPr>
+        <w:t>. (Thực ra MySQL vẫn có full text search hoạt động gần giống như search engine, nhưng mình làm phần này có thể đc đánh giá cao</w:t>
+      </w:r>
+      <w:r>
+        <w:rPr>
+          <w:color w:val="000000" w:themeColor="text1"/>
+        </w:rPr>
+        <w:t>, em đã làm qua ES nên không vấn đề gì</w:t>
+      </w:r>
+      <w:r>
+        <w:rPr>
+          <w:color w:val="000000" w:themeColor="text1"/>
+        </w:rPr>
+        <w:t>).</w:t>
+      </w:r>
+    </w:p>
+    <w:p>
+      <w:pPr>
+        <w:pStyle w:val="ListParagraph"/>
+        <w:numPr>
+          <w:ilvl w:val="1"/>
           <w:numId w:val="3"/>
         </w:numPr>
         <w:rPr>
@@ -1332,13 +1368,7 @@
         <w:rPr>
           <w:color w:val="000000" w:themeColor="text1"/>
         </w:rPr>
-        <w:t>MySQL Fulltext search</w:t>
-      </w:r>
-      <w:r>
-        <w:rPr>
-          <w:color w:val="000000" w:themeColor="text1"/>
-        </w:rPr>
-        <w:t>.</w:t>
+        <w:t>Khi nhập dữ liệu, dữ liệu sẽ vào 2 bên, 1 bên DB và 1 bên ES.</w:t>
       </w:r>
     </w:p>
     <w:p>
@@ -1356,54 +1386,6 @@
         <w:rPr>
           <w:color w:val="000000" w:themeColor="text1"/>
         </w:rPr>
-        <w:t>Phase 2:</w:t>
-      </w:r>
-    </w:p>
-    <w:p>
-      <w:pPr>
-        <w:pStyle w:val="ListParagraph"/>
-        <w:numPr>
-          <w:ilvl w:val="2"/>
-          <w:numId w:val="3"/>
-        </w:numPr>
-        <w:rPr>
-          <w:color w:val="000000" w:themeColor="text1"/>
-        </w:rPr>
-      </w:pPr>
-      <w:r>
-        <w:rPr>
-          <w:color w:val="000000" w:themeColor="text1"/>
-        </w:rPr>
-        <w:t>Sử dung ElasticSearch để lưu index tên của món hàng</w:t>
-      </w:r>
-      <w:r>
-        <w:rPr>
-          <w:color w:val="000000" w:themeColor="text1"/>
-        </w:rPr>
-        <w:t xml:space="preserve">. </w:t>
-      </w:r>
-      <w:r>
-        <w:rPr>
-          <w:color w:val="000000" w:themeColor="text1"/>
-        </w:rPr>
-        <w:t>Khi nhập dữ liệu, dữ liệu sẽ vào 2 bên, 1 bên DB và 1 bên ES.</w:t>
-      </w:r>
-    </w:p>
-    <w:p>
-      <w:pPr>
-        <w:pStyle w:val="ListParagraph"/>
-        <w:numPr>
-          <w:ilvl w:val="2"/>
-          <w:numId w:val="3"/>
-        </w:numPr>
-        <w:rPr>
-          <w:color w:val="000000" w:themeColor="text1"/>
-        </w:rPr>
-      </w:pPr>
-      <w:r>
-        <w:rPr>
-          <w:color w:val="000000" w:themeColor="text1"/>
-        </w:rPr>
         <w:t>Lưu ý dữ liệu trong ES chỉ lưu những trường thường đc user tìm kiếm, như id, tên sản phẩm, danh mục, mô tả chi tiết.</w:t>
       </w:r>
     </w:p>
@@ -1411,7 +1393,7 @@
       <w:pPr>
         <w:pStyle w:val="ListParagraph"/>
         <w:numPr>
-          <w:ilvl w:val="2"/>
+          <w:ilvl w:val="1"/>
           <w:numId w:val="3"/>
         </w:numPr>
         <w:rPr>
@@ -1458,44 +1440,6 @@
       <w:pPr>
         <w:pStyle w:val="ListParagraph"/>
         <w:numPr>
-          <w:ilvl w:val="1"/>
-          <w:numId w:val="3"/>
-        </w:numPr>
-        <w:rPr>
-          <w:color w:val="000000" w:themeColor="text1"/>
-        </w:rPr>
-      </w:pPr>
-      <w:bookmarkStart w:id="0" w:name="_GoBack"/>
-      <w:r>
-        <w:rPr>
-          <w:color w:val="000000" w:themeColor="text1"/>
-        </w:rPr>
-        <w:t>Cookie</w:t>
-      </w:r>
-    </w:p>
-    <w:p>
-      <w:pPr>
-        <w:pStyle w:val="ListParagraph"/>
-        <w:numPr>
-          <w:ilvl w:val="1"/>
-          <w:numId w:val="3"/>
-        </w:numPr>
-        <w:rPr>
-          <w:color w:val="000000" w:themeColor="text1"/>
-        </w:rPr>
-      </w:pPr>
-      <w:r>
-        <w:rPr>
-          <w:color w:val="000000" w:themeColor="text1"/>
-        </w:rPr>
-        <w:t>Session</w:t>
-      </w:r>
-    </w:p>
-    <w:bookmarkEnd w:id="0"/>
-    <w:p>
-      <w:pPr>
-        <w:pStyle w:val="ListParagraph"/>
-        <w:numPr>
           <w:ilvl w:val="0"/>
           <w:numId w:val="3"/>
         </w:numPr>
@@ -1517,141 +1461,18 @@
     <w:p>
       <w:pPr>
         <w:pStyle w:val="ListParagraph"/>
-        <w:rPr>
-          <w:b/>
-          <w:color w:val="FF0000"/>
-          <w:u w:val="single"/>
-        </w:rPr>
-      </w:pPr>
-    </w:p>
-    <w:p>
-      <w:pPr>
-        <w:pStyle w:val="ListParagraph"/>
         <w:numPr>
           <w:ilvl w:val="0"/>
-          <w:numId w:val="5"/>
-        </w:numPr>
-        <w:rPr>
-          <w:b/>
-          <w:color w:val="FF0000"/>
-          <w:u w:val="single"/>
-        </w:rPr>
-      </w:pPr>
-      <w:r>
-        <w:rPr>
-          <w:b/>
-          <w:color w:val="FF0000"/>
-          <w:u w:val="single"/>
-        </w:rPr>
-        <w:br w:type="page"/>
-      </w:r>
-    </w:p>
-    <w:p>
-      <w:pPr>
-        <w:ind w:left="360"/>
-        <w:rPr>
-          <w:b/>
-          <w:color w:val="FF0000"/>
-          <w:u w:val="single"/>
-        </w:rPr>
-      </w:pPr>
-      <w:r>
-        <w:rPr>
-          <w:b/>
-          <w:color w:val="FF0000"/>
-          <w:u w:val="single"/>
-        </w:rPr>
-        <w:lastRenderedPageBreak/>
-        <w:t>CHức năng admin:</w:t>
-      </w:r>
-    </w:p>
-    <w:p>
-      <w:pPr>
-        <w:pStyle w:val="ListParagraph"/>
-        <w:numPr>
-          <w:ilvl w:val="0"/>
-          <w:numId w:val="5"/>
-        </w:numPr>
-        <w:rPr>
-          <w:b/>
-          <w:color w:val="FF0000"/>
-          <w:u w:val="single"/>
-        </w:rPr>
-      </w:pPr>
-      <w:r>
-        <w:rPr>
-          <w:b/>
-          <w:color w:val="FF0000"/>
-          <w:u w:val="single"/>
-        </w:rPr>
-        <w:t>Order</w:t>
-      </w:r>
-    </w:p>
-    <w:p>
-      <w:pPr>
-        <w:pStyle w:val="ListParagraph"/>
-        <w:numPr>
-          <w:ilvl w:val="0"/>
-          <w:numId w:val="5"/>
-        </w:numPr>
-        <w:rPr>
-          <w:b/>
-          <w:color w:val="FF0000"/>
-          <w:u w:val="single"/>
-        </w:rPr>
-      </w:pPr>
-      <w:r>
-        <w:rPr>
-          <w:b/>
-          <w:color w:val="FF0000"/>
-          <w:u w:val="single"/>
-        </w:rPr>
-        <w:t>User</w:t>
-      </w:r>
-    </w:p>
-    <w:p>
-      <w:pPr>
-        <w:pStyle w:val="ListParagraph"/>
-        <w:numPr>
-          <w:ilvl w:val="0"/>
-          <w:numId w:val="5"/>
-        </w:numPr>
-        <w:rPr>
-          <w:b/>
-          <w:color w:val="FF0000"/>
-          <w:u w:val="single"/>
-        </w:rPr>
-      </w:pPr>
-      <w:r>
-        <w:rPr>
-          <w:b/>
-          <w:color w:val="FF0000"/>
-          <w:u w:val="single"/>
-        </w:rPr>
-        <w:t>Nhập/sửa sản phẩm</w:t>
-      </w:r>
-    </w:p>
-    <w:p>
-      <w:pPr>
-        <w:pStyle w:val="ListParagraph"/>
-        <w:numPr>
-          <w:ilvl w:val="0"/>
-          <w:numId w:val="5"/>
-        </w:numPr>
-        <w:rPr>
-          <w:b/>
-          <w:color w:val="FF0000"/>
-          <w:u w:val="single"/>
-        </w:rPr>
-      </w:pPr>
-      <w:r>
-        <w:rPr>
-          <w:b/>
-          <w:color w:val="FF0000"/>
-          <w:u w:val="single"/>
-        </w:rPr>
-        <w:t>Nhập khuyến mãi</w:t>
-      </w:r>
+          <w:numId w:val="3"/>
+        </w:numPr>
+        <w:rPr>
+          <w:b/>
+          <w:color w:val="FF0000"/>
+          <w:u w:val="single"/>
+        </w:rPr>
+      </w:pPr>
+      <w:bookmarkStart w:id="0" w:name="_GoBack"/>
+      <w:bookmarkEnd w:id="0"/>
     </w:p>
     <w:sectPr>
       <w:pgSz w:w="12240" w:h="15840"/>
@@ -1666,119 +1487,6 @@
 <file path=word/numbering.xml><?xml version="1.0" encoding="utf-8"?>
 <w:numbering xmlns:wpc="http://schemas.microsoft.com/office/word/2010/wordprocessingCanvas" xmlns:mc="http://schemas.openxmlformats.org/markup-compatibility/2006" xmlns:o="urn:schemas-microsoft-com:office:office" xmlns:r="http://schemas.openxmlformats.org/officeDocument/2006/relationships" xmlns:m="http://schemas.openxmlformats.org/officeDocument/2006/math" xmlns:v="urn:schemas-microsoft-com:vml" xmlns:wp14="http://schemas.microsoft.com/office/word/2010/wordprocessingDrawing" xmlns:wp="http://schemas.openxmlformats.org/drawingml/2006/wordprocessingDrawing" xmlns:w10="urn:schemas-microsoft-com:office:word" xmlns:w="http://schemas.openxmlformats.org/wordprocessingml/2006/main" xmlns:w14="http://schemas.microsoft.com/office/word/2010/wordml" xmlns:w15="http://schemas.microsoft.com/office/word/2012/wordml" xmlns:wpg="http://schemas.microsoft.com/office/word/2010/wordprocessingGroup" xmlns:wpi="http://schemas.microsoft.com/office/word/2010/wordprocessingInk" xmlns:wne="http://schemas.microsoft.com/office/word/2006/wordml" xmlns:wps="http://schemas.microsoft.com/office/word/2010/wordprocessingShape" mc:Ignorable="w14 w15 wp14">
   <w:abstractNum w:abstractNumId="0">
-    <w:nsid w:val="00BC6C24"/>
-    <w:multiLevelType w:val="hybridMultilevel"/>
-    <w:tmpl w:val="EC2CDEE2"/>
-    <w:lvl w:ilvl="0" w:tplc="04090001">
-      <w:start w:val="1"/>
-      <w:numFmt w:val="bullet"/>
-      <w:lvlText w:val=""/>
-      <w:lvlJc w:val="left"/>
-      <w:pPr>
-        <w:ind w:left="720" w:hanging="360"/>
-      </w:pPr>
-      <w:rPr>
-        <w:rFonts w:ascii="Symbol" w:hAnsi="Symbol" w:hint="default"/>
-      </w:rPr>
-    </w:lvl>
-    <w:lvl w:ilvl="1" w:tplc="04090003" w:tentative="1">
-      <w:start w:val="1"/>
-      <w:numFmt w:val="bullet"/>
-      <w:lvlText w:val="o"/>
-      <w:lvlJc w:val="left"/>
-      <w:pPr>
-        <w:ind w:left="1440" w:hanging="360"/>
-      </w:pPr>
-      <w:rPr>
-        <w:rFonts w:ascii="Courier New" w:hAnsi="Courier New" w:cs="Courier New" w:hint="default"/>
-      </w:rPr>
-    </w:lvl>
-    <w:lvl w:ilvl="2" w:tplc="04090005" w:tentative="1">
-      <w:start w:val="1"/>
-      <w:numFmt w:val="bullet"/>
-      <w:lvlText w:val=""/>
-      <w:lvlJc w:val="left"/>
-      <w:pPr>
-        <w:ind w:left="2160" w:hanging="360"/>
-      </w:pPr>
-      <w:rPr>
-        <w:rFonts w:ascii="Wingdings" w:hAnsi="Wingdings" w:hint="default"/>
-      </w:rPr>
-    </w:lvl>
-    <w:lvl w:ilvl="3" w:tplc="04090001" w:tentative="1">
-      <w:start w:val="1"/>
-      <w:numFmt w:val="bullet"/>
-      <w:lvlText w:val=""/>
-      <w:lvlJc w:val="left"/>
-      <w:pPr>
-        <w:ind w:left="2880" w:hanging="360"/>
-      </w:pPr>
-      <w:rPr>
-        <w:rFonts w:ascii="Symbol" w:hAnsi="Symbol" w:hint="default"/>
-      </w:rPr>
-    </w:lvl>
-    <w:lvl w:ilvl="4" w:tplc="04090003" w:tentative="1">
-      <w:start w:val="1"/>
-      <w:numFmt w:val="bullet"/>
-      <w:lvlText w:val="o"/>
-      <w:lvlJc w:val="left"/>
-      <w:pPr>
-        <w:ind w:left="3600" w:hanging="360"/>
-      </w:pPr>
-      <w:rPr>
-        <w:rFonts w:ascii="Courier New" w:hAnsi="Courier New" w:cs="Courier New" w:hint="default"/>
-      </w:rPr>
-    </w:lvl>
-    <w:lvl w:ilvl="5" w:tplc="04090005" w:tentative="1">
-      <w:start w:val="1"/>
-      <w:numFmt w:val="bullet"/>
-      <w:lvlText w:val=""/>
-      <w:lvlJc w:val="left"/>
-      <w:pPr>
-        <w:ind w:left="4320" w:hanging="360"/>
-      </w:pPr>
-      <w:rPr>
-        <w:rFonts w:ascii="Wingdings" w:hAnsi="Wingdings" w:hint="default"/>
-      </w:rPr>
-    </w:lvl>
-    <w:lvl w:ilvl="6" w:tplc="04090001" w:tentative="1">
-      <w:start w:val="1"/>
-      <w:numFmt w:val="bullet"/>
-      <w:lvlText w:val=""/>
-      <w:lvlJc w:val="left"/>
-      <w:pPr>
-        <w:ind w:left="5040" w:hanging="360"/>
-      </w:pPr>
-      <w:rPr>
-        <w:rFonts w:ascii="Symbol" w:hAnsi="Symbol" w:hint="default"/>
-      </w:rPr>
-    </w:lvl>
-    <w:lvl w:ilvl="7" w:tplc="04090003" w:tentative="1">
-      <w:start w:val="1"/>
-      <w:numFmt w:val="bullet"/>
-      <w:lvlText w:val="o"/>
-      <w:lvlJc w:val="left"/>
-      <w:pPr>
-        <w:ind w:left="5760" w:hanging="360"/>
-      </w:pPr>
-      <w:rPr>
-        <w:rFonts w:ascii="Courier New" w:hAnsi="Courier New" w:cs="Courier New" w:hint="default"/>
-      </w:rPr>
-    </w:lvl>
-    <w:lvl w:ilvl="8" w:tplc="04090005" w:tentative="1">
-      <w:start w:val="1"/>
-      <w:numFmt w:val="bullet"/>
-      <w:lvlText w:val=""/>
-      <w:lvlJc w:val="left"/>
-      <w:pPr>
-        <w:ind w:left="6480" w:hanging="360"/>
-      </w:pPr>
-      <w:rPr>
-        <w:rFonts w:ascii="Wingdings" w:hAnsi="Wingdings" w:hint="default"/>
-      </w:rPr>
-    </w:lvl>
-  </w:abstractNum>
-  <w:abstractNum w:abstractNumId="1">
     <w:nsid w:val="2A512D75"/>
     <w:multiLevelType w:val="hybridMultilevel"/>
     <w:tmpl w:val="C8004AFE"/>
@@ -1867,7 +1575,7 @@
       </w:pPr>
     </w:lvl>
   </w:abstractNum>
-  <w:abstractNum w:abstractNumId="2">
+  <w:abstractNum w:abstractNumId="1">
     <w:nsid w:val="4ECD57FE"/>
     <w:multiLevelType w:val="hybridMultilevel"/>
     <w:tmpl w:val="95A205EE"/>
@@ -1980,7 +1688,7 @@
       </w:rPr>
     </w:lvl>
   </w:abstractNum>
-  <w:abstractNum w:abstractNumId="3">
+  <w:abstractNum w:abstractNumId="2">
     <w:nsid w:val="5FC556C8"/>
     <w:multiLevelType w:val="hybridMultilevel"/>
     <w:tmpl w:val="2014ED14"/>
@@ -2093,10 +1801,10 @@
       </w:rPr>
     </w:lvl>
   </w:abstractNum>
-  <w:abstractNum w:abstractNumId="4">
+  <w:abstractNum w:abstractNumId="3">
     <w:nsid w:val="7F953FF1"/>
     <w:multiLevelType w:val="hybridMultilevel"/>
-    <w:tmpl w:val="198A2484"/>
+    <w:tmpl w:val="95A205EE"/>
     <w:lvl w:ilvl="0" w:tplc="04090015">
       <w:start w:val="1"/>
       <w:numFmt w:val="upperLetter"/>
@@ -2157,16 +1865,16 @@
         <w:rFonts w:ascii="Courier New" w:hAnsi="Courier New" w:cs="Courier New" w:hint="default"/>
       </w:rPr>
     </w:lvl>
-    <w:lvl w:ilvl="5" w:tplc="4E9648BA">
-      <w:start w:val="1"/>
-      <w:numFmt w:val="decimal"/>
-      <w:lvlText w:val="%6."/>
+    <w:lvl w:ilvl="5" w:tplc="04090005" w:tentative="1">
+      <w:start w:val="1"/>
+      <w:numFmt w:val="bullet"/>
+      <w:lvlText w:val=""/>
       <w:lvlJc w:val="left"/>
       <w:pPr>
         <w:ind w:left="4320" w:hanging="360"/>
       </w:pPr>
       <w:rPr>
-        <w:rFonts w:hint="default"/>
+        <w:rFonts w:ascii="Wingdings" w:hAnsi="Wingdings" w:hint="default"/>
       </w:rPr>
     </w:lvl>
     <w:lvl w:ilvl="6" w:tplc="04090001" w:tentative="1">
@@ -2207,19 +1915,16 @@
     </w:lvl>
   </w:abstractNum>
   <w:num w:numId="1">
-    <w:abstractNumId w:val="4"/>
+    <w:abstractNumId w:val="3"/>
   </w:num>
   <w:num w:numId="2">
-    <w:abstractNumId w:val="1"/>
+    <w:abstractNumId w:val="0"/>
   </w:num>
   <w:num w:numId="3">
-    <w:abstractNumId w:val="3"/>
+    <w:abstractNumId w:val="2"/>
   </w:num>
   <w:num w:numId="4">
-    <w:abstractNumId w:val="2"/>
-  </w:num>
-  <w:num w:numId="5">
-    <w:abstractNumId w:val="0"/>
+    <w:abstractNumId w:val="1"/>
   </w:num>
 </w:numbering>
 </file>

</xml_diff>

<commit_message>
Revert "Revert "update desgin & function""
This reverts commit 2213b24285f71e035b5fabccc5846b2ba1323953.
</commit_message>
<xml_diff>
--- a/design/Functionality.docx
+++ b/design/Functionality.docx
@@ -1010,24 +1010,6 @@
         <w:rPr>
           <w:color w:val="000000" w:themeColor="text1"/>
         </w:rPr>
-        <w:t>Khi người dùng nhập địa chỉ, tự đông tìm nhà kho gần nhất để xuất hàng.</w:t>
-      </w:r>
-    </w:p>
-    <w:p>
-      <w:pPr>
-        <w:pStyle w:val="ListParagraph"/>
-        <w:numPr>
-          <w:ilvl w:val="1"/>
-          <w:numId w:val="3"/>
-        </w:numPr>
-        <w:rPr>
-          <w:color w:val="000000" w:themeColor="text1"/>
-        </w:rPr>
-      </w:pPr>
-      <w:r>
-        <w:rPr>
-          <w:color w:val="000000" w:themeColor="text1"/>
-        </w:rPr>
         <w:t>Khi người dùng đã nhập đầy đủ thông tin và bấ</w:t>
       </w:r>
       <w:r>
@@ -1332,32 +1314,86 @@
         <w:rPr>
           <w:color w:val="000000" w:themeColor="text1"/>
         </w:rPr>
+        <w:t>Phase 1:</w:t>
+      </w:r>
+    </w:p>
+    <w:p>
+      <w:pPr>
+        <w:pStyle w:val="ListParagraph"/>
+        <w:numPr>
+          <w:ilvl w:val="2"/>
+          <w:numId w:val="3"/>
+        </w:numPr>
+        <w:rPr>
+          <w:color w:val="000000" w:themeColor="text1"/>
+        </w:rPr>
+      </w:pPr>
+      <w:r>
+        <w:rPr>
+          <w:color w:val="000000" w:themeColor="text1"/>
+        </w:rPr>
+        <w:t>MySQL Fulltext search</w:t>
+      </w:r>
+      <w:r>
+        <w:rPr>
+          <w:color w:val="000000" w:themeColor="text1"/>
+        </w:rPr>
+        <w:t>.</w:t>
+      </w:r>
+    </w:p>
+    <w:p>
+      <w:pPr>
+        <w:pStyle w:val="ListParagraph"/>
+        <w:numPr>
+          <w:ilvl w:val="1"/>
+          <w:numId w:val="3"/>
+        </w:numPr>
+        <w:rPr>
+          <w:color w:val="000000" w:themeColor="text1"/>
+        </w:rPr>
+      </w:pPr>
+      <w:r>
+        <w:rPr>
+          <w:color w:val="000000" w:themeColor="text1"/>
+        </w:rPr>
+        <w:t>Phase 2:</w:t>
+      </w:r>
+    </w:p>
+    <w:p>
+      <w:pPr>
+        <w:pStyle w:val="ListParagraph"/>
+        <w:numPr>
+          <w:ilvl w:val="2"/>
+          <w:numId w:val="3"/>
+        </w:numPr>
+        <w:rPr>
+          <w:color w:val="000000" w:themeColor="text1"/>
+        </w:rPr>
+      </w:pPr>
+      <w:r>
+        <w:rPr>
+          <w:color w:val="000000" w:themeColor="text1"/>
+        </w:rPr>
         <w:t>Sử dung ElasticSearch để lưu index tên của món hàng</w:t>
       </w:r>
       <w:r>
         <w:rPr>
           <w:color w:val="000000" w:themeColor="text1"/>
         </w:rPr>
-        <w:t>. (Thực ra MySQL vẫn có full text search hoạt động gần giống như search engine, nhưng mình làm phần này có thể đc đánh giá cao</w:t>
-      </w:r>
-      <w:r>
-        <w:rPr>
-          <w:color w:val="000000" w:themeColor="text1"/>
-        </w:rPr>
-        <w:t>, em đã làm qua ES nên không vấn đề gì</w:t>
-      </w:r>
-      <w:r>
-        <w:rPr>
-          <w:color w:val="000000" w:themeColor="text1"/>
-        </w:rPr>
-        <w:t>).</w:t>
-      </w:r>
-    </w:p>
-    <w:p>
-      <w:pPr>
-        <w:pStyle w:val="ListParagraph"/>
-        <w:numPr>
-          <w:ilvl w:val="1"/>
+        <w:t xml:space="preserve">. </w:t>
+      </w:r>
+      <w:r>
+        <w:rPr>
+          <w:color w:val="000000" w:themeColor="text1"/>
+        </w:rPr>
+        <w:t>Khi nhập dữ liệu, dữ liệu sẽ vào 2 bên, 1 bên DB và 1 bên ES.</w:t>
+      </w:r>
+    </w:p>
+    <w:p>
+      <w:pPr>
+        <w:pStyle w:val="ListParagraph"/>
+        <w:numPr>
+          <w:ilvl w:val="2"/>
           <w:numId w:val="3"/>
         </w:numPr>
         <w:rPr>
@@ -1368,24 +1404,6 @@
         <w:rPr>
           <w:color w:val="000000" w:themeColor="text1"/>
         </w:rPr>
-        <w:t>Khi nhập dữ liệu, dữ liệu sẽ vào 2 bên, 1 bên DB và 1 bên ES.</w:t>
-      </w:r>
-    </w:p>
-    <w:p>
-      <w:pPr>
-        <w:pStyle w:val="ListParagraph"/>
-        <w:numPr>
-          <w:ilvl w:val="1"/>
-          <w:numId w:val="3"/>
-        </w:numPr>
-        <w:rPr>
-          <w:color w:val="000000" w:themeColor="text1"/>
-        </w:rPr>
-      </w:pPr>
-      <w:r>
-        <w:rPr>
-          <w:color w:val="000000" w:themeColor="text1"/>
-        </w:rPr>
         <w:t>Lưu ý dữ liệu trong ES chỉ lưu những trường thường đc user tìm kiếm, như id, tên sản phẩm, danh mục, mô tả chi tiết.</w:t>
       </w:r>
     </w:p>
@@ -1393,7 +1411,7 @@
       <w:pPr>
         <w:pStyle w:val="ListParagraph"/>
         <w:numPr>
-          <w:ilvl w:val="1"/>
+          <w:ilvl w:val="2"/>
           <w:numId w:val="3"/>
         </w:numPr>
         <w:rPr>
@@ -1440,6 +1458,44 @@
       <w:pPr>
         <w:pStyle w:val="ListParagraph"/>
         <w:numPr>
+          <w:ilvl w:val="1"/>
+          <w:numId w:val="3"/>
+        </w:numPr>
+        <w:rPr>
+          <w:color w:val="000000" w:themeColor="text1"/>
+        </w:rPr>
+      </w:pPr>
+      <w:bookmarkStart w:id="0" w:name="_GoBack"/>
+      <w:r>
+        <w:rPr>
+          <w:color w:val="000000" w:themeColor="text1"/>
+        </w:rPr>
+        <w:t>Cookie</w:t>
+      </w:r>
+    </w:p>
+    <w:p>
+      <w:pPr>
+        <w:pStyle w:val="ListParagraph"/>
+        <w:numPr>
+          <w:ilvl w:val="1"/>
+          <w:numId w:val="3"/>
+        </w:numPr>
+        <w:rPr>
+          <w:color w:val="000000" w:themeColor="text1"/>
+        </w:rPr>
+      </w:pPr>
+      <w:r>
+        <w:rPr>
+          <w:color w:val="000000" w:themeColor="text1"/>
+        </w:rPr>
+        <w:t>Session</w:t>
+      </w:r>
+    </w:p>
+    <w:bookmarkEnd w:id="0"/>
+    <w:p>
+      <w:pPr>
+        <w:pStyle w:val="ListParagraph"/>
+        <w:numPr>
           <w:ilvl w:val="0"/>
           <w:numId w:val="3"/>
         </w:numPr>
@@ -1461,18 +1517,141 @@
     <w:p>
       <w:pPr>
         <w:pStyle w:val="ListParagraph"/>
+        <w:rPr>
+          <w:b/>
+          <w:color w:val="FF0000"/>
+          <w:u w:val="single"/>
+        </w:rPr>
+      </w:pPr>
+    </w:p>
+    <w:p>
+      <w:pPr>
+        <w:pStyle w:val="ListParagraph"/>
         <w:numPr>
           <w:ilvl w:val="0"/>
-          <w:numId w:val="3"/>
-        </w:numPr>
-        <w:rPr>
-          <w:b/>
-          <w:color w:val="FF0000"/>
-          <w:u w:val="single"/>
-        </w:rPr>
-      </w:pPr>
-      <w:bookmarkStart w:id="0" w:name="_GoBack"/>
-      <w:bookmarkEnd w:id="0"/>
+          <w:numId w:val="5"/>
+        </w:numPr>
+        <w:rPr>
+          <w:b/>
+          <w:color w:val="FF0000"/>
+          <w:u w:val="single"/>
+        </w:rPr>
+      </w:pPr>
+      <w:r>
+        <w:rPr>
+          <w:b/>
+          <w:color w:val="FF0000"/>
+          <w:u w:val="single"/>
+        </w:rPr>
+        <w:br w:type="page"/>
+      </w:r>
+    </w:p>
+    <w:p>
+      <w:pPr>
+        <w:ind w:left="360"/>
+        <w:rPr>
+          <w:b/>
+          <w:color w:val="FF0000"/>
+          <w:u w:val="single"/>
+        </w:rPr>
+      </w:pPr>
+      <w:r>
+        <w:rPr>
+          <w:b/>
+          <w:color w:val="FF0000"/>
+          <w:u w:val="single"/>
+        </w:rPr>
+        <w:lastRenderedPageBreak/>
+        <w:t>CHức năng admin:</w:t>
+      </w:r>
+    </w:p>
+    <w:p>
+      <w:pPr>
+        <w:pStyle w:val="ListParagraph"/>
+        <w:numPr>
+          <w:ilvl w:val="0"/>
+          <w:numId w:val="5"/>
+        </w:numPr>
+        <w:rPr>
+          <w:b/>
+          <w:color w:val="FF0000"/>
+          <w:u w:val="single"/>
+        </w:rPr>
+      </w:pPr>
+      <w:r>
+        <w:rPr>
+          <w:b/>
+          <w:color w:val="FF0000"/>
+          <w:u w:val="single"/>
+        </w:rPr>
+        <w:t>Order</w:t>
+      </w:r>
+    </w:p>
+    <w:p>
+      <w:pPr>
+        <w:pStyle w:val="ListParagraph"/>
+        <w:numPr>
+          <w:ilvl w:val="0"/>
+          <w:numId w:val="5"/>
+        </w:numPr>
+        <w:rPr>
+          <w:b/>
+          <w:color w:val="FF0000"/>
+          <w:u w:val="single"/>
+        </w:rPr>
+      </w:pPr>
+      <w:r>
+        <w:rPr>
+          <w:b/>
+          <w:color w:val="FF0000"/>
+          <w:u w:val="single"/>
+        </w:rPr>
+        <w:t>User</w:t>
+      </w:r>
+    </w:p>
+    <w:p>
+      <w:pPr>
+        <w:pStyle w:val="ListParagraph"/>
+        <w:numPr>
+          <w:ilvl w:val="0"/>
+          <w:numId w:val="5"/>
+        </w:numPr>
+        <w:rPr>
+          <w:b/>
+          <w:color w:val="FF0000"/>
+          <w:u w:val="single"/>
+        </w:rPr>
+      </w:pPr>
+      <w:r>
+        <w:rPr>
+          <w:b/>
+          <w:color w:val="FF0000"/>
+          <w:u w:val="single"/>
+        </w:rPr>
+        <w:t>Nhập/sửa sản phẩm</w:t>
+      </w:r>
+    </w:p>
+    <w:p>
+      <w:pPr>
+        <w:pStyle w:val="ListParagraph"/>
+        <w:numPr>
+          <w:ilvl w:val="0"/>
+          <w:numId w:val="5"/>
+        </w:numPr>
+        <w:rPr>
+          <w:b/>
+          <w:color w:val="FF0000"/>
+          <w:u w:val="single"/>
+        </w:rPr>
+      </w:pPr>
+      <w:r>
+        <w:rPr>
+          <w:b/>
+          <w:color w:val="FF0000"/>
+          <w:u w:val="single"/>
+        </w:rPr>
+        <w:t>Nhập khuyến mãi</w:t>
+      </w:r>
     </w:p>
     <w:sectPr>
       <w:pgSz w:w="12240" w:h="15840"/>
@@ -1487,6 +1666,119 @@
 <file path=word/numbering.xml><?xml version="1.0" encoding="utf-8"?>
 <w:numbering xmlns:wpc="http://schemas.microsoft.com/office/word/2010/wordprocessingCanvas" xmlns:mc="http://schemas.openxmlformats.org/markup-compatibility/2006" xmlns:o="urn:schemas-microsoft-com:office:office" xmlns:r="http://schemas.openxmlformats.org/officeDocument/2006/relationships" xmlns:m="http://schemas.openxmlformats.org/officeDocument/2006/math" xmlns:v="urn:schemas-microsoft-com:vml" xmlns:wp14="http://schemas.microsoft.com/office/word/2010/wordprocessingDrawing" xmlns:wp="http://schemas.openxmlformats.org/drawingml/2006/wordprocessingDrawing" xmlns:w10="urn:schemas-microsoft-com:office:word" xmlns:w="http://schemas.openxmlformats.org/wordprocessingml/2006/main" xmlns:w14="http://schemas.microsoft.com/office/word/2010/wordml" xmlns:w15="http://schemas.microsoft.com/office/word/2012/wordml" xmlns:wpg="http://schemas.microsoft.com/office/word/2010/wordprocessingGroup" xmlns:wpi="http://schemas.microsoft.com/office/word/2010/wordprocessingInk" xmlns:wne="http://schemas.microsoft.com/office/word/2006/wordml" xmlns:wps="http://schemas.microsoft.com/office/word/2010/wordprocessingShape" mc:Ignorable="w14 w15 wp14">
   <w:abstractNum w:abstractNumId="0">
+    <w:nsid w:val="00BC6C24"/>
+    <w:multiLevelType w:val="hybridMultilevel"/>
+    <w:tmpl w:val="EC2CDEE2"/>
+    <w:lvl w:ilvl="0" w:tplc="04090001">
+      <w:start w:val="1"/>
+      <w:numFmt w:val="bullet"/>
+      <w:lvlText w:val=""/>
+      <w:lvlJc w:val="left"/>
+      <w:pPr>
+        <w:ind w:left="720" w:hanging="360"/>
+      </w:pPr>
+      <w:rPr>
+        <w:rFonts w:ascii="Symbol" w:hAnsi="Symbol" w:hint="default"/>
+      </w:rPr>
+    </w:lvl>
+    <w:lvl w:ilvl="1" w:tplc="04090003" w:tentative="1">
+      <w:start w:val="1"/>
+      <w:numFmt w:val="bullet"/>
+      <w:lvlText w:val="o"/>
+      <w:lvlJc w:val="left"/>
+      <w:pPr>
+        <w:ind w:left="1440" w:hanging="360"/>
+      </w:pPr>
+      <w:rPr>
+        <w:rFonts w:ascii="Courier New" w:hAnsi="Courier New" w:cs="Courier New" w:hint="default"/>
+      </w:rPr>
+    </w:lvl>
+    <w:lvl w:ilvl="2" w:tplc="04090005" w:tentative="1">
+      <w:start w:val="1"/>
+      <w:numFmt w:val="bullet"/>
+      <w:lvlText w:val=""/>
+      <w:lvlJc w:val="left"/>
+      <w:pPr>
+        <w:ind w:left="2160" w:hanging="360"/>
+      </w:pPr>
+      <w:rPr>
+        <w:rFonts w:ascii="Wingdings" w:hAnsi="Wingdings" w:hint="default"/>
+      </w:rPr>
+    </w:lvl>
+    <w:lvl w:ilvl="3" w:tplc="04090001" w:tentative="1">
+      <w:start w:val="1"/>
+      <w:numFmt w:val="bullet"/>
+      <w:lvlText w:val=""/>
+      <w:lvlJc w:val="left"/>
+      <w:pPr>
+        <w:ind w:left="2880" w:hanging="360"/>
+      </w:pPr>
+      <w:rPr>
+        <w:rFonts w:ascii="Symbol" w:hAnsi="Symbol" w:hint="default"/>
+      </w:rPr>
+    </w:lvl>
+    <w:lvl w:ilvl="4" w:tplc="04090003" w:tentative="1">
+      <w:start w:val="1"/>
+      <w:numFmt w:val="bullet"/>
+      <w:lvlText w:val="o"/>
+      <w:lvlJc w:val="left"/>
+      <w:pPr>
+        <w:ind w:left="3600" w:hanging="360"/>
+      </w:pPr>
+      <w:rPr>
+        <w:rFonts w:ascii="Courier New" w:hAnsi="Courier New" w:cs="Courier New" w:hint="default"/>
+      </w:rPr>
+    </w:lvl>
+    <w:lvl w:ilvl="5" w:tplc="04090005" w:tentative="1">
+      <w:start w:val="1"/>
+      <w:numFmt w:val="bullet"/>
+      <w:lvlText w:val=""/>
+      <w:lvlJc w:val="left"/>
+      <w:pPr>
+        <w:ind w:left="4320" w:hanging="360"/>
+      </w:pPr>
+      <w:rPr>
+        <w:rFonts w:ascii="Wingdings" w:hAnsi="Wingdings" w:hint="default"/>
+      </w:rPr>
+    </w:lvl>
+    <w:lvl w:ilvl="6" w:tplc="04090001" w:tentative="1">
+      <w:start w:val="1"/>
+      <w:numFmt w:val="bullet"/>
+      <w:lvlText w:val=""/>
+      <w:lvlJc w:val="left"/>
+      <w:pPr>
+        <w:ind w:left="5040" w:hanging="360"/>
+      </w:pPr>
+      <w:rPr>
+        <w:rFonts w:ascii="Symbol" w:hAnsi="Symbol" w:hint="default"/>
+      </w:rPr>
+    </w:lvl>
+    <w:lvl w:ilvl="7" w:tplc="04090003" w:tentative="1">
+      <w:start w:val="1"/>
+      <w:numFmt w:val="bullet"/>
+      <w:lvlText w:val="o"/>
+      <w:lvlJc w:val="left"/>
+      <w:pPr>
+        <w:ind w:left="5760" w:hanging="360"/>
+      </w:pPr>
+      <w:rPr>
+        <w:rFonts w:ascii="Courier New" w:hAnsi="Courier New" w:cs="Courier New" w:hint="default"/>
+      </w:rPr>
+    </w:lvl>
+    <w:lvl w:ilvl="8" w:tplc="04090005" w:tentative="1">
+      <w:start w:val="1"/>
+      <w:numFmt w:val="bullet"/>
+      <w:lvlText w:val=""/>
+      <w:lvlJc w:val="left"/>
+      <w:pPr>
+        <w:ind w:left="6480" w:hanging="360"/>
+      </w:pPr>
+      <w:rPr>
+        <w:rFonts w:ascii="Wingdings" w:hAnsi="Wingdings" w:hint="default"/>
+      </w:rPr>
+    </w:lvl>
+  </w:abstractNum>
+  <w:abstractNum w:abstractNumId="1">
     <w:nsid w:val="2A512D75"/>
     <w:multiLevelType w:val="hybridMultilevel"/>
     <w:tmpl w:val="C8004AFE"/>
@@ -1575,7 +1867,7 @@
       </w:pPr>
     </w:lvl>
   </w:abstractNum>
-  <w:abstractNum w:abstractNumId="1">
+  <w:abstractNum w:abstractNumId="2">
     <w:nsid w:val="4ECD57FE"/>
     <w:multiLevelType w:val="hybridMultilevel"/>
     <w:tmpl w:val="95A205EE"/>
@@ -1688,7 +1980,7 @@
       </w:rPr>
     </w:lvl>
   </w:abstractNum>
-  <w:abstractNum w:abstractNumId="2">
+  <w:abstractNum w:abstractNumId="3">
     <w:nsid w:val="5FC556C8"/>
     <w:multiLevelType w:val="hybridMultilevel"/>
     <w:tmpl w:val="2014ED14"/>
@@ -1801,10 +2093,10 @@
       </w:rPr>
     </w:lvl>
   </w:abstractNum>
-  <w:abstractNum w:abstractNumId="3">
+  <w:abstractNum w:abstractNumId="4">
     <w:nsid w:val="7F953FF1"/>
     <w:multiLevelType w:val="hybridMultilevel"/>
-    <w:tmpl w:val="95A205EE"/>
+    <w:tmpl w:val="198A2484"/>
     <w:lvl w:ilvl="0" w:tplc="04090015">
       <w:start w:val="1"/>
       <w:numFmt w:val="upperLetter"/>
@@ -1865,16 +2157,16 @@
         <w:rFonts w:ascii="Courier New" w:hAnsi="Courier New" w:cs="Courier New" w:hint="default"/>
       </w:rPr>
     </w:lvl>
-    <w:lvl w:ilvl="5" w:tplc="04090005" w:tentative="1">
-      <w:start w:val="1"/>
-      <w:numFmt w:val="bullet"/>
-      <w:lvlText w:val=""/>
+    <w:lvl w:ilvl="5" w:tplc="4E9648BA">
+      <w:start w:val="1"/>
+      <w:numFmt w:val="decimal"/>
+      <w:lvlText w:val="%6."/>
       <w:lvlJc w:val="left"/>
       <w:pPr>
         <w:ind w:left="4320" w:hanging="360"/>
       </w:pPr>
       <w:rPr>
-        <w:rFonts w:ascii="Wingdings" w:hAnsi="Wingdings" w:hint="default"/>
+        <w:rFonts w:hint="default"/>
       </w:rPr>
     </w:lvl>
     <w:lvl w:ilvl="6" w:tplc="04090001" w:tentative="1">
@@ -1915,16 +2207,19 @@
     </w:lvl>
   </w:abstractNum>
   <w:num w:numId="1">
+    <w:abstractNumId w:val="4"/>
+  </w:num>
+  <w:num w:numId="2">
+    <w:abstractNumId w:val="1"/>
+  </w:num>
+  <w:num w:numId="3">
     <w:abstractNumId w:val="3"/>
   </w:num>
-  <w:num w:numId="2">
-    <w:abstractNumId w:val="0"/>
-  </w:num>
-  <w:num w:numId="3">
+  <w:num w:numId="4">
     <w:abstractNumId w:val="2"/>
   </w:num>
-  <w:num w:numId="4">
-    <w:abstractNumId w:val="1"/>
+  <w:num w:numId="5">
+    <w:abstractNumId w:val="0"/>
   </w:num>
 </w:numbering>
 </file>

</xml_diff>